<commit_message>
Parcial - Diseño y desarrollo web
</commit_message>
<xml_diff>
--- a/2024-02/1806-DisenoYDesarrolloWeb/CRÉDITOS.docx
+++ b/2024-02/1806-DisenoYDesarrolloWeb/CRÉDITOS.docx
@@ -58,7 +58,25 @@
         <w:rPr>
           <w:rFonts w:ascii="Arial" w:hAnsi="Arial" w:cs="Arial"/>
         </w:rPr>
-        <w:t>AVANCE DE PROYECTO N° ___</w:t>
+        <w:t>AVANCE DE PROYECTO</w:t>
+      </w:r>
+      <w:r>
+        <w:rPr>
+          <w:rFonts w:ascii="Arial" w:hAnsi="Arial" w:cs="Arial"/>
+        </w:rPr>
+        <w:t>:</w:t>
+      </w:r>
+      <w:r>
+        <w:rPr>
+          <w:rFonts w:ascii="Arial" w:hAnsi="Arial" w:cs="Arial"/>
+        </w:rPr>
+        <w:t xml:space="preserve"> </w:t>
+      </w:r>
+      <w:r>
+        <w:rPr>
+          <w:rFonts w:ascii="Arial" w:hAnsi="Arial" w:cs="Arial"/>
+        </w:rPr>
+        <w:t>EV-PARCIAL</w:t>
       </w:r>
     </w:p>
     <w:p>
@@ -79,6 +97,12 @@
         </w:rPr>
         <w:t xml:space="preserve">CURSO: </w:t>
       </w:r>
+      <w:r>
+        <w:rPr>
+          <w:rFonts w:ascii="Arial" w:hAnsi="Arial" w:cs="Arial"/>
+        </w:rPr>
+        <w:t>Diseño y Desarrollo Web</w:t>
+      </w:r>
     </w:p>
     <w:p>
       <w:pPr>
@@ -98,6 +122,12 @@
         </w:rPr>
         <w:t>NRC:</w:t>
       </w:r>
+      <w:r>
+        <w:rPr>
+          <w:rFonts w:ascii="Arial" w:hAnsi="Arial" w:cs="Arial"/>
+        </w:rPr>
+        <w:t xml:space="preserve"> 1806</w:t>
+      </w:r>
     </w:p>
     <w:p>
       <w:pPr>
@@ -136,6 +166,12 @@
         </w:rPr>
         <w:t xml:space="preserve">FECHA DE PRESENTACIÓN: </w:t>
       </w:r>
+      <w:r>
+        <w:rPr>
+          <w:rFonts w:ascii="Arial" w:hAnsi="Arial" w:cs="Arial"/>
+        </w:rPr>
+        <w:t>23/10/2024</w:t>
+      </w:r>
     </w:p>
     <w:p>
       <w:pPr>
@@ -154,6 +190,12 @@
           <w:rFonts w:ascii="Arial" w:hAnsi="Arial" w:cs="Arial"/>
         </w:rPr>
         <w:t xml:space="preserve">SEMANA LECTIVA: </w:t>
+      </w:r>
+      <w:r>
+        <w:rPr>
+          <w:rFonts w:ascii="Arial" w:hAnsi="Arial" w:cs="Arial"/>
+        </w:rPr>
+        <w:t>Sem-08</w:t>
       </w:r>
     </w:p>
     <w:p>
@@ -434,6 +476,12 @@
               </w:rPr>
               <w:t>1.</w:t>
             </w:r>
+            <w:r>
+              <w:rPr>
+                <w:rFonts w:ascii="Arial" w:hAnsi="Arial" w:cs="Arial"/>
+              </w:rPr>
+              <w:t xml:space="preserve"> Pinedo Gutierrez Christopher David</w:t>
+            </w:r>
           </w:p>
         </w:tc>
         <w:tc>
@@ -447,6 +495,12 @@
                 <w:rFonts w:ascii="Arial" w:hAnsi="Arial" w:cs="Arial"/>
               </w:rPr>
             </w:pPr>
+            <w:r>
+              <w:rPr>
+                <w:rFonts w:ascii="Arial" w:hAnsi="Arial" w:cs="Arial"/>
+              </w:rPr>
+              <w:t>Creación de guión y desarrollo de la parte final (Animaciones y despedida.)</w:t>
+            </w:r>
           </w:p>
         </w:tc>
         <w:tc>
@@ -461,6 +515,12 @@
                 <w:rFonts w:ascii="Arial" w:hAnsi="Arial" w:cs="Arial"/>
               </w:rPr>
             </w:pPr>
+            <w:r>
+              <w:rPr>
+                <w:rFonts w:ascii="Arial" w:hAnsi="Arial" w:cs="Arial"/>
+              </w:rPr>
+              <w:t>x</w:t>
+            </w:r>
           </w:p>
         </w:tc>
         <w:tc>
@@ -555,6 +615,12 @@
                 <w:rFonts w:ascii="Arial" w:hAnsi="Arial" w:cs="Arial"/>
               </w:rPr>
             </w:pPr>
+            <w:r>
+              <w:rPr>
+                <w:rFonts w:ascii="Arial" w:hAnsi="Arial" w:cs="Arial"/>
+              </w:rPr>
+              <w:t>x</w:t>
+            </w:r>
           </w:p>
         </w:tc>
         <w:tc>
@@ -649,6 +715,12 @@
                 <w:rFonts w:ascii="Arial" w:hAnsi="Arial" w:cs="Arial"/>
               </w:rPr>
             </w:pPr>
+            <w:r>
+              <w:rPr>
+                <w:rFonts w:ascii="Arial" w:hAnsi="Arial" w:cs="Arial"/>
+              </w:rPr>
+              <w:t>x</w:t>
+            </w:r>
           </w:p>
         </w:tc>
         <w:tc>
@@ -743,6 +815,12 @@
                 <w:rFonts w:ascii="Arial" w:hAnsi="Arial" w:cs="Arial"/>
               </w:rPr>
             </w:pPr>
+            <w:r>
+              <w:rPr>
+                <w:rFonts w:ascii="Arial" w:hAnsi="Arial" w:cs="Arial"/>
+              </w:rPr>
+              <w:t>x</w:t>
+            </w:r>
           </w:p>
         </w:tc>
         <w:tc>
@@ -837,6 +915,12 @@
                 <w:rFonts w:ascii="Arial" w:hAnsi="Arial" w:cs="Arial"/>
               </w:rPr>
             </w:pPr>
+            <w:r>
+              <w:rPr>
+                <w:rFonts w:ascii="Arial" w:hAnsi="Arial" w:cs="Arial"/>
+              </w:rPr>
+              <w:t>x</w:t>
+            </w:r>
           </w:p>
         </w:tc>
         <w:tc>

</xml_diff>